<commit_message>
Fix 'her' typo on pre-conditions
</commit_message>
<xml_diff>
--- a/use_cases/Use-case-Story-Get-Promotional-Links.docx
+++ b/use_cases/Use-case-Story-Get-Promotional-Links.docx
@@ -532,8 +532,6 @@
               </w:rPr>
               <w:t>Affiliate chooses link type. (Banner, HTML Links, or Pure Link) by copying the desired link code.</w:t>
             </w:r>
-            <w:bookmarkStart w:id="0" w:name="_GoBack"/>
-            <w:bookmarkEnd w:id="0"/>
           </w:p>
         </w:tc>
         <w:tc>
@@ -1170,7 +1168,23 @@
                 <w:rFonts w:asciiTheme="majorBidi" w:hAnsiTheme="majorBidi" w:cstheme="majorBidi"/>
                 <w:szCs w:val="24"/>
               </w:rPr>
-              <w:t>Affiliate is logged in and has already verified his/hehr identity</w:t>
+              <w:t xml:space="preserve">Affiliate is logged in </w:t>
+            </w:r>
+            <w:r>
+              <w:rPr>
+                <w:rFonts w:asciiTheme="majorBidi" w:hAnsiTheme="majorBidi" w:cstheme="majorBidi"/>
+                <w:szCs w:val="24"/>
+              </w:rPr>
+              <w:t>and has already verified his/he</w:t>
+            </w:r>
+            <w:bookmarkStart w:id="0" w:name="_GoBack"/>
+            <w:bookmarkEnd w:id="0"/>
+            <w:r>
+              <w:rPr>
+                <w:rFonts w:asciiTheme="majorBidi" w:hAnsiTheme="majorBidi" w:cstheme="majorBidi"/>
+                <w:szCs w:val="24"/>
+              </w:rPr>
+              <w:t>r identity</w:t>
             </w:r>
           </w:p>
         </w:tc>
@@ -1378,14 +1392,7 @@
                 <w:rFonts w:asciiTheme="majorBidi" w:hAnsiTheme="majorBidi" w:cstheme="majorBidi"/>
                 <w:szCs w:val="24"/>
               </w:rPr>
-              <w:t xml:space="preserve"> </w:t>
-            </w:r>
-            <w:r>
-              <w:rPr>
-                <w:rFonts w:asciiTheme="majorBidi" w:hAnsiTheme="majorBidi" w:cstheme="majorBidi"/>
-                <w:szCs w:val="24"/>
-              </w:rPr>
-              <w:t>Provides affiliates with promotional links so that they can use to promote products and earn money.</w:t>
+              <w:t xml:space="preserve"> Provides affiliates with promotional links so that they can use to promote products and earn money.</w:t>
             </w:r>
           </w:p>
         </w:tc>

</xml_diff>

<commit_message>
Remove the 's' from 'Provides' to make it more grammatically appropriate in a command form
</commit_message>
<xml_diff>
--- a/use_cases/Use-case-Story-Get-Promotional-Links.docx
+++ b/use_cases/Use-case-Story-Get-Promotional-Links.docx
@@ -172,7 +172,14 @@
                 <w:rFonts w:asciiTheme="majorBidi" w:hAnsiTheme="majorBidi" w:cstheme="majorBidi"/>
                 <w:szCs w:val="24"/>
               </w:rPr>
-              <w:t>Provides affiliates with promotional links so that they can use to promote products and earn money.</w:t>
+              <w:t>Provide</w:t>
+            </w:r>
+            <w:r>
+              <w:rPr>
+                <w:rFonts w:asciiTheme="majorBidi" w:hAnsiTheme="majorBidi" w:cstheme="majorBidi"/>
+                <w:szCs w:val="24"/>
+              </w:rPr>
+              <w:t xml:space="preserve"> affiliates with promotional links so that they can use to promote products and earn money.</w:t>
             </w:r>
           </w:p>
           <w:p>
@@ -1177,8 +1184,6 @@
               </w:rPr>
               <w:t>and has already verified his/he</w:t>
             </w:r>
-            <w:bookmarkStart w:id="0" w:name="_GoBack"/>
-            <w:bookmarkEnd w:id="0"/>
             <w:r>
               <w:rPr>
                 <w:rFonts w:asciiTheme="majorBidi" w:hAnsiTheme="majorBidi" w:cstheme="majorBidi"/>
@@ -1392,7 +1397,16 @@
                 <w:rFonts w:asciiTheme="majorBidi" w:hAnsiTheme="majorBidi" w:cstheme="majorBidi"/>
                 <w:szCs w:val="24"/>
               </w:rPr>
-              <w:t xml:space="preserve"> Provides affiliates with promotional links so that they can use to promote products and earn money.</w:t>
+              <w:t xml:space="preserve"> Provide</w:t>
+            </w:r>
+            <w:bookmarkStart w:id="0" w:name="_GoBack"/>
+            <w:bookmarkEnd w:id="0"/>
+            <w:r>
+              <w:rPr>
+                <w:rFonts w:asciiTheme="majorBidi" w:hAnsiTheme="majorBidi" w:cstheme="majorBidi"/>
+                <w:szCs w:val="24"/>
+              </w:rPr>
+              <w:t xml:space="preserve"> affiliates with promotional links so that they can use to promote products and earn money.</w:t>
             </w:r>
           </w:p>
         </w:tc>
@@ -1476,7 +1490,15 @@
                 <w:rFonts w:asciiTheme="majorBidi" w:hAnsiTheme="majorBidi" w:cstheme="majorBidi"/>
                 <w:szCs w:val="24"/>
               </w:rPr>
-              <w:t xml:space="preserve">    </w:t>
+              <w:t xml:space="preserve">   </w:t>
+            </w:r>
+            <w:proofErr w:type="gramStart"/>
+            <w:r>
+              <w:rPr>
+                <w:rFonts w:asciiTheme="majorBidi" w:hAnsiTheme="majorBidi" w:cstheme="majorBidi"/>
+                <w:szCs w:val="24"/>
+              </w:rPr>
+              <w:t xml:space="preserve"> </w:t>
             </w:r>
             <w:r>
               <w:rPr>
@@ -1490,7 +1512,15 @@
                 <w:rFonts w:asciiTheme="majorBidi" w:hAnsiTheme="majorBidi" w:cstheme="majorBidi"/>
                 <w:szCs w:val="24"/>
               </w:rPr>
-              <w:t>(out of 10)</w:t>
+              <w:t>(</w:t>
+            </w:r>
+            <w:proofErr w:type="gramEnd"/>
+            <w:r>
+              <w:rPr>
+                <w:rFonts w:asciiTheme="majorBidi" w:hAnsiTheme="majorBidi" w:cstheme="majorBidi"/>
+                <w:szCs w:val="24"/>
+              </w:rPr>
+              <w:t>out of 10)</w:t>
             </w:r>
           </w:p>
         </w:tc>
@@ -1535,14 +1565,30 @@
                 <w:rFonts w:asciiTheme="majorBidi" w:hAnsiTheme="majorBidi" w:cstheme="majorBidi"/>
                 <w:szCs w:val="24"/>
               </w:rPr>
-              <w:t xml:space="preserve">       </w:t>
-            </w:r>
-            <w:r>
-              <w:rPr>
-                <w:rFonts w:asciiTheme="majorBidi" w:hAnsiTheme="majorBidi" w:cstheme="majorBidi"/>
-                <w:szCs w:val="24"/>
-              </w:rPr>
-              <w:t>(out of 10)</w:t>
+              <w:t xml:space="preserve">    </w:t>
+            </w:r>
+            <w:proofErr w:type="gramStart"/>
+            <w:r>
+              <w:rPr>
+                <w:rFonts w:asciiTheme="majorBidi" w:hAnsiTheme="majorBidi" w:cstheme="majorBidi"/>
+                <w:szCs w:val="24"/>
+              </w:rPr>
+              <w:t xml:space="preserve">   </w:t>
+            </w:r>
+            <w:r>
+              <w:rPr>
+                <w:rFonts w:asciiTheme="majorBidi" w:hAnsiTheme="majorBidi" w:cstheme="majorBidi"/>
+                <w:szCs w:val="24"/>
+              </w:rPr>
+              <w:t>(</w:t>
+            </w:r>
+            <w:proofErr w:type="gramEnd"/>
+            <w:r>
+              <w:rPr>
+                <w:rFonts w:asciiTheme="majorBidi" w:hAnsiTheme="majorBidi" w:cstheme="majorBidi"/>
+                <w:szCs w:val="24"/>
+              </w:rPr>
+              <w:t>out of 10)</w:t>
             </w:r>
           </w:p>
         </w:tc>

</xml_diff>